<commit_message>
Todos los DCoA de buscar excepto buscar material
</commit_message>
<xml_diff>
--- a/Sistema/ECU02 Buscar Usuario.docx
+++ b/Sistema/ECU02 Buscar Usuario.docx
@@ -1888,7 +1888,16 @@
           <w:sz w:val="24"/>
           <w:szCs w:val="24"/>
         </w:rPr>
-        <w:t xml:space="preserve"> Sistema identificar Código del Usuario al este ejecutar una acción transaccional, mediante el inicio de sesión.</w:t>
+        <w:t xml:space="preserve"> Sistema </w:t>
+      </w:r>
+      <w:r>
+        <w:rPr>
+          <w:rFonts w:ascii="Arial" w:hAnsi="Arial" w:cs="Arial"/>
+          <w:bCs/>
+          <w:sz w:val="24"/>
+          <w:szCs w:val="24"/>
+        </w:rPr>
+        <w:t>buscar a un usuario mediante sus credenciales para poder acceder al sistema.</w:t>
       </w:r>
     </w:p>
     <w:p>
@@ -1930,7 +1939,7 @@
           <w:sz w:val="24"/>
           <w:szCs w:val="24"/>
         </w:rPr>
-        <w:t>Alumno</w:t>
+        <w:t>Usuario</w:t>
       </w:r>
     </w:p>
     <w:p>
@@ -2025,9 +2034,8 @@
           <w:sz w:val="24"/>
           <w:szCs w:val="24"/>
         </w:rPr>
-        <w:t xml:space="preserve">intenta </w:t>
-      </w:r>
-      <w:proofErr w:type="spellStart"/>
+        <w:t>intenta loguearse en el sistema</w:t>
+      </w:r>
       <w:r>
         <w:rPr>
           <w:rFonts w:ascii="Arial" w:hAnsi="Arial" w:cs="Arial"/>
@@ -2035,9 +2043,8 @@
           <w:sz w:val="24"/>
           <w:szCs w:val="24"/>
         </w:rPr>
-        <w:t>loguearse</w:t>
-      </w:r>
-      <w:proofErr w:type="spellEnd"/>
+        <w:t xml:space="preserve"> seleccionando el botón “Ingresar” de la interfaz Login</w:t>
+      </w:r>
       <w:r>
         <w:rPr>
           <w:rFonts w:ascii="Arial" w:hAnsi="Arial" w:cs="Arial"/>
@@ -2045,7 +2052,7 @@
           <w:sz w:val="24"/>
           <w:szCs w:val="24"/>
         </w:rPr>
-        <w:t xml:space="preserve"> en el sistema.</w:t>
+        <w:t>.</w:t>
       </w:r>
     </w:p>
     <w:p>
@@ -2084,7 +2091,25 @@
           <w:sz w:val="24"/>
           <w:szCs w:val="24"/>
         </w:rPr>
-        <w:t xml:space="preserve">Busca alumno mediante </w:t>
+        <w:t xml:space="preserve">Busca </w:t>
+      </w:r>
+      <w:r>
+        <w:rPr>
+          <w:rFonts w:ascii="Arial" w:hAnsi="Arial" w:cs="Arial"/>
+          <w:bCs/>
+          <w:sz w:val="24"/>
+          <w:szCs w:val="24"/>
+        </w:rPr>
+        <w:t>usuario</w:t>
+      </w:r>
+      <w:r>
+        <w:rPr>
+          <w:rFonts w:ascii="Arial" w:hAnsi="Arial" w:cs="Arial"/>
+          <w:bCs/>
+          <w:sz w:val="24"/>
+          <w:szCs w:val="24"/>
+        </w:rPr>
+        <w:t xml:space="preserve"> mediante </w:t>
       </w:r>
       <w:r>
         <w:rPr>

</xml_diff>